<commit_message>
Halfway done with timeline
</commit_message>
<xml_diff>
--- a/Documents/RuizTakemoto-KED_Timeline.docx
+++ b/Documents/RuizTakemoto-KED_Timeline.docx
@@ -303,8 +303,6 @@
               </w:rPr>
               <w:t>Bryan Takemoto</w:t>
             </w:r>
-            <w:bookmarkStart w:id="0" w:name="_GoBack"/>
-            <w:bookmarkEnd w:id="0"/>
           </w:p>
         </w:tc>
         <w:tc>
@@ -602,22 +600,15 @@
                 <w:rFonts w:ascii="Times New Roman" w:hAnsi="Times New Roman" w:cs="Times New Roman"/>
                 <w:sz w:val="20"/>
               </w:rPr>
-              <w:t>1</w:t>
-            </w:r>
-          </w:p>
-          <w:p>
-            <w:pPr>
-              <w:pStyle w:val="NoSpacing"/>
-              <w:numPr>
-                <w:ilvl w:val="0"/>
-                <w:numId w:val="9"/>
-              </w:numPr>
-              <w:ind w:left="162" w:hanging="180"/>
-              <w:rPr>
-                <w:rFonts w:ascii="Times New Roman" w:hAnsi="Times New Roman" w:cs="Times New Roman"/>
-                <w:sz w:val="20"/>
-              </w:rPr>
-            </w:pPr>
+              <w:t>Submit components list and Spring timeline</w:t>
+            </w:r>
+            <w:r>
+              <w:rPr>
+                <w:rFonts w:ascii="Times New Roman" w:hAnsi="Times New Roman" w:cs="Times New Roman"/>
+                <w:sz w:val="20"/>
+              </w:rPr>
+              <w:t xml:space="preserve"> by February </w:t>
+            </w:r>
             <w:r>
               <w:rPr>
                 <w:rFonts w:ascii="Times New Roman" w:hAnsi="Times New Roman" w:cs="Times New Roman"/>
@@ -625,68 +616,135 @@
               </w:rPr>
               <w:t>2</w:t>
             </w:r>
-          </w:p>
-          <w:p>
-            <w:pPr>
-              <w:pStyle w:val="NoSpacing"/>
-              <w:numPr>
-                <w:ilvl w:val="0"/>
-                <w:numId w:val="9"/>
-              </w:numPr>
-              <w:ind w:left="162" w:hanging="180"/>
-              <w:rPr>
-                <w:rFonts w:ascii="Times New Roman" w:hAnsi="Times New Roman" w:cs="Times New Roman"/>
-                <w:sz w:val="20"/>
-              </w:rPr>
-            </w:pPr>
-            <w:r>
-              <w:rPr>
-                <w:rFonts w:ascii="Times New Roman" w:hAnsi="Times New Roman" w:cs="Times New Roman"/>
-                <w:sz w:val="20"/>
-              </w:rPr>
-              <w:t>3</w:t>
-            </w:r>
-          </w:p>
-          <w:p>
-            <w:pPr>
-              <w:pStyle w:val="NoSpacing"/>
-              <w:numPr>
-                <w:ilvl w:val="0"/>
-                <w:numId w:val="9"/>
-              </w:numPr>
-              <w:ind w:left="162" w:hanging="180"/>
-              <w:rPr>
-                <w:rFonts w:ascii="Times New Roman" w:hAnsi="Times New Roman" w:cs="Times New Roman"/>
-                <w:sz w:val="20"/>
-              </w:rPr>
-            </w:pPr>
-            <w:r>
-              <w:rPr>
-                <w:rFonts w:ascii="Times New Roman" w:hAnsi="Times New Roman" w:cs="Times New Roman"/>
-                <w:sz w:val="20"/>
-              </w:rPr>
-              <w:t>4</w:t>
-            </w:r>
-          </w:p>
-          <w:p>
-            <w:pPr>
-              <w:pStyle w:val="NoSpacing"/>
-              <w:numPr>
-                <w:ilvl w:val="0"/>
-                <w:numId w:val="9"/>
-              </w:numPr>
-              <w:ind w:left="162" w:hanging="180"/>
-              <w:rPr>
-                <w:rFonts w:ascii="Times New Roman" w:hAnsi="Times New Roman" w:cs="Times New Roman"/>
-              </w:rPr>
-            </w:pPr>
-            <w:r>
-              <w:rPr>
-                <w:rFonts w:ascii="Times New Roman" w:hAnsi="Times New Roman" w:cs="Times New Roman"/>
-                <w:sz w:val="20"/>
-              </w:rPr>
-              <w:t>…</w:t>
-            </w:r>
+            <w:r>
+              <w:rPr>
+                <w:rFonts w:ascii="Times New Roman" w:hAnsi="Times New Roman" w:cs="Times New Roman"/>
+                <w:sz w:val="20"/>
+                <w:vertAlign w:val="superscript"/>
+              </w:rPr>
+              <w:t>nd</w:t>
+            </w:r>
+            <w:r>
+              <w:rPr>
+                <w:rFonts w:ascii="Times New Roman" w:hAnsi="Times New Roman" w:cs="Times New Roman"/>
+                <w:sz w:val="20"/>
+              </w:rPr>
+              <w:t xml:space="preserve"> </w:t>
+            </w:r>
+          </w:p>
+          <w:p>
+            <w:pPr>
+              <w:pStyle w:val="NoSpacing"/>
+              <w:numPr>
+                <w:ilvl w:val="0"/>
+                <w:numId w:val="9"/>
+              </w:numPr>
+              <w:ind w:left="162" w:hanging="180"/>
+              <w:rPr>
+                <w:rFonts w:ascii="Times New Roman" w:hAnsi="Times New Roman" w:cs="Times New Roman"/>
+                <w:sz w:val="20"/>
+              </w:rPr>
+            </w:pPr>
+            <w:r>
+              <w:rPr>
+                <w:rFonts w:ascii="Times New Roman" w:hAnsi="Times New Roman" w:cs="Times New Roman"/>
+                <w:sz w:val="20"/>
+              </w:rPr>
+              <w:t>Work a full schematic using a CAD this is due February 16</w:t>
+            </w:r>
+            <w:r>
+              <w:rPr>
+                <w:rFonts w:ascii="Times New Roman" w:hAnsi="Times New Roman" w:cs="Times New Roman"/>
+                <w:sz w:val="20"/>
+                <w:vertAlign w:val="superscript"/>
+              </w:rPr>
+              <w:t>th</w:t>
+            </w:r>
+            <w:r>
+              <w:rPr>
+                <w:rFonts w:ascii="Times New Roman" w:hAnsi="Times New Roman" w:cs="Times New Roman"/>
+                <w:sz w:val="20"/>
+              </w:rPr>
+              <w:t xml:space="preserve"> </w:t>
+            </w:r>
+          </w:p>
+          <w:p>
+            <w:pPr>
+              <w:pStyle w:val="NoSpacing"/>
+              <w:numPr>
+                <w:ilvl w:val="0"/>
+                <w:numId w:val="9"/>
+              </w:numPr>
+              <w:ind w:left="162" w:hanging="180"/>
+              <w:rPr>
+                <w:rFonts w:ascii="Times New Roman" w:hAnsi="Times New Roman" w:cs="Times New Roman"/>
+                <w:sz w:val="20"/>
+              </w:rPr>
+            </w:pPr>
+            <w:r>
+              <w:rPr>
+                <w:rFonts w:ascii="Times New Roman" w:hAnsi="Times New Roman" w:cs="Times New Roman"/>
+                <w:sz w:val="20"/>
+              </w:rPr>
+              <w:t>Work on progress that is due February</w:t>
+            </w:r>
+            <w:r>
+              <w:rPr>
+                <w:rFonts w:ascii="Times New Roman" w:hAnsi="Times New Roman" w:cs="Times New Roman"/>
+                <w:sz w:val="20"/>
+              </w:rPr>
+              <w:t xml:space="preserve"> 23</w:t>
+            </w:r>
+            <w:r>
+              <w:rPr>
+                <w:rFonts w:ascii="Times New Roman" w:hAnsi="Times New Roman" w:cs="Times New Roman"/>
+                <w:sz w:val="20"/>
+                <w:vertAlign w:val="superscript"/>
+              </w:rPr>
+              <w:t>rd</w:t>
+            </w:r>
+            <w:r>
+              <w:rPr>
+                <w:rFonts w:ascii="Times New Roman" w:hAnsi="Times New Roman" w:cs="Times New Roman"/>
+                <w:sz w:val="20"/>
+              </w:rPr>
+              <w:t xml:space="preserve"> </w:t>
+            </w:r>
+          </w:p>
+          <w:p>
+            <w:pPr>
+              <w:pStyle w:val="NoSpacing"/>
+              <w:numPr>
+                <w:ilvl w:val="0"/>
+                <w:numId w:val="9"/>
+              </w:numPr>
+              <w:ind w:left="162" w:hanging="180"/>
+              <w:rPr>
+                <w:rFonts w:ascii="Times New Roman" w:hAnsi="Times New Roman" w:cs="Times New Roman"/>
+                <w:sz w:val="20"/>
+              </w:rPr>
+            </w:pPr>
+            <w:r>
+              <w:rPr>
+                <w:rFonts w:ascii="Times New Roman" w:hAnsi="Times New Roman" w:cs="Times New Roman"/>
+                <w:sz w:val="20"/>
+              </w:rPr>
+              <w:t>Power the circuit board using voltage regulators and AC/DC adapter (replace laboratory PSU)</w:t>
+            </w:r>
+          </w:p>
+          <w:p>
+            <w:pPr>
+              <w:pStyle w:val="NoSpacing"/>
+              <w:numPr>
+                <w:ilvl w:val="0"/>
+                <w:numId w:val="9"/>
+              </w:numPr>
+              <w:ind w:left="162" w:hanging="180"/>
+              <w:rPr>
+                <w:rFonts w:ascii="Times New Roman" w:hAnsi="Times New Roman" w:cs="Times New Roman"/>
+                <w:sz w:val="20"/>
+              </w:rPr>
+            </w:pPr>
           </w:p>
         </w:tc>
       </w:tr>
@@ -752,86 +810,110 @@
                 <w:rFonts w:ascii="Times New Roman" w:hAnsi="Times New Roman" w:cs="Times New Roman"/>
                 <w:sz w:val="20"/>
               </w:rPr>
-              <w:t>1</w:t>
-            </w:r>
-          </w:p>
-          <w:p>
-            <w:pPr>
-              <w:pStyle w:val="NoSpacing"/>
-              <w:numPr>
-                <w:ilvl w:val="0"/>
-                <w:numId w:val="9"/>
-              </w:numPr>
-              <w:ind w:left="162" w:hanging="180"/>
-              <w:rPr>
-                <w:rFonts w:ascii="Times New Roman" w:hAnsi="Times New Roman" w:cs="Times New Roman"/>
-                <w:sz w:val="20"/>
-              </w:rPr>
-            </w:pPr>
-            <w:r>
-              <w:rPr>
-                <w:rFonts w:ascii="Times New Roman" w:hAnsi="Times New Roman" w:cs="Times New Roman"/>
-                <w:sz w:val="20"/>
-              </w:rPr>
-              <w:t>2</w:t>
-            </w:r>
-          </w:p>
-          <w:p>
-            <w:pPr>
-              <w:pStyle w:val="NoSpacing"/>
-              <w:numPr>
-                <w:ilvl w:val="0"/>
-                <w:numId w:val="9"/>
-              </w:numPr>
-              <w:ind w:left="162" w:hanging="180"/>
-              <w:rPr>
-                <w:rFonts w:ascii="Times New Roman" w:hAnsi="Times New Roman" w:cs="Times New Roman"/>
-                <w:sz w:val="20"/>
-              </w:rPr>
-            </w:pPr>
-            <w:r>
-              <w:rPr>
-                <w:rFonts w:ascii="Times New Roman" w:hAnsi="Times New Roman" w:cs="Times New Roman"/>
-                <w:sz w:val="20"/>
-              </w:rPr>
-              <w:t>3</w:t>
-            </w:r>
-          </w:p>
-          <w:p>
-            <w:pPr>
-              <w:pStyle w:val="NoSpacing"/>
-              <w:numPr>
-                <w:ilvl w:val="0"/>
-                <w:numId w:val="9"/>
-              </w:numPr>
-              <w:ind w:left="162" w:hanging="180"/>
-              <w:rPr>
-                <w:rFonts w:ascii="Times New Roman" w:hAnsi="Times New Roman" w:cs="Times New Roman"/>
-                <w:sz w:val="20"/>
-              </w:rPr>
-            </w:pPr>
-            <w:r>
-              <w:rPr>
-                <w:rFonts w:ascii="Times New Roman" w:hAnsi="Times New Roman" w:cs="Times New Roman"/>
-                <w:sz w:val="20"/>
-              </w:rPr>
-              <w:t>4</w:t>
-            </w:r>
-          </w:p>
-          <w:p>
-            <w:pPr>
-              <w:pStyle w:val="NoSpacing"/>
-              <w:rPr>
-                <w:rFonts w:ascii="Times New Roman" w:hAnsi="Times New Roman" w:cs="Times New Roman"/>
-              </w:rPr>
-            </w:pPr>
-            <w:r>
-              <w:rPr>
-                <w:rFonts w:ascii="Times New Roman" w:hAnsi="Times New Roman" w:cs="Times New Roman"/>
-                <w:sz w:val="20"/>
-              </w:rPr>
-              <w:t>…</w:t>
-            </w:r>
+              <w:t>Work a full schematic using a CAD this is due February 16</w:t>
+            </w:r>
+            <w:r>
+              <w:rPr>
+                <w:rFonts w:ascii="Times New Roman" w:hAnsi="Times New Roman" w:cs="Times New Roman"/>
+                <w:sz w:val="20"/>
+                <w:vertAlign w:val="superscript"/>
+              </w:rPr>
+              <w:t>th</w:t>
+            </w:r>
+            <w:r>
+              <w:rPr>
+                <w:rFonts w:ascii="Times New Roman" w:hAnsi="Times New Roman" w:cs="Times New Roman"/>
+                <w:sz w:val="20"/>
+              </w:rPr>
+              <w:t xml:space="preserve"> </w:t>
+            </w:r>
+          </w:p>
+          <w:p>
+            <w:pPr>
+              <w:pStyle w:val="NoSpacing"/>
+              <w:numPr>
+                <w:ilvl w:val="0"/>
+                <w:numId w:val="9"/>
+              </w:numPr>
+              <w:ind w:left="162" w:hanging="180"/>
+              <w:rPr>
+                <w:rFonts w:ascii="Times New Roman" w:hAnsi="Times New Roman" w:cs="Times New Roman"/>
+                <w:sz w:val="20"/>
+              </w:rPr>
+            </w:pPr>
+            <w:r>
+              <w:rPr>
+                <w:rFonts w:ascii="Times New Roman" w:hAnsi="Times New Roman" w:cs="Times New Roman"/>
+                <w:sz w:val="20"/>
+              </w:rPr>
+              <w:t>Work on progress that is due February 23</w:t>
+            </w:r>
+            <w:r>
+              <w:rPr>
+                <w:rFonts w:ascii="Times New Roman" w:hAnsi="Times New Roman" w:cs="Times New Roman"/>
+                <w:sz w:val="20"/>
+                <w:vertAlign w:val="superscript"/>
+              </w:rPr>
+              <w:t>rd</w:t>
+            </w:r>
+            <w:r>
+              <w:rPr>
+                <w:rFonts w:ascii="Times New Roman" w:hAnsi="Times New Roman" w:cs="Times New Roman"/>
+                <w:sz w:val="20"/>
+              </w:rPr>
+              <w:t xml:space="preserve"> </w:t>
+            </w:r>
+          </w:p>
+          <w:p>
+            <w:pPr>
+              <w:pStyle w:val="NoSpacing"/>
+              <w:numPr>
+                <w:ilvl w:val="0"/>
+                <w:numId w:val="9"/>
+              </w:numPr>
+              <w:ind w:left="162" w:hanging="180"/>
+              <w:rPr>
+                <w:rFonts w:ascii="Times New Roman" w:hAnsi="Times New Roman" w:cs="Times New Roman"/>
+                <w:sz w:val="20"/>
+              </w:rPr>
+            </w:pPr>
+            <w:r>
+              <w:rPr>
+                <w:rFonts w:ascii="Times New Roman" w:hAnsi="Times New Roman" w:cs="Times New Roman"/>
+                <w:sz w:val="20"/>
+              </w:rPr>
+              <w:t xml:space="preserve">Start adding to the </w:t>
+            </w:r>
+            <w:proofErr w:type="spellStart"/>
+            <w:r>
+              <w:rPr>
+                <w:rFonts w:ascii="Times New Roman" w:hAnsi="Times New Roman" w:cs="Times New Roman"/>
+                <w:sz w:val="20"/>
+              </w:rPr>
+              <w:t>RPi’s</w:t>
+            </w:r>
+            <w:proofErr w:type="spellEnd"/>
+            <w:r>
+              <w:rPr>
+                <w:rFonts w:ascii="Times New Roman" w:hAnsi="Times New Roman" w:cs="Times New Roman"/>
+                <w:sz w:val="20"/>
+              </w:rPr>
+              <w:t xml:space="preserve"> program to support UART full-duplex communication</w:t>
+            </w:r>
+          </w:p>
+          <w:p>
+            <w:pPr>
+              <w:pStyle w:val="NoSpacing"/>
+              <w:numPr>
+                <w:ilvl w:val="0"/>
+                <w:numId w:val="9"/>
+              </w:numPr>
+              <w:ind w:left="162" w:hanging="180"/>
+              <w:rPr>
+                <w:rFonts w:ascii="Times New Roman" w:hAnsi="Times New Roman" w:cs="Times New Roman"/>
+                <w:sz w:val="20"/>
+              </w:rPr>
+            </w:pPr>
           </w:p>
         </w:tc>
       </w:tr>
@@ -897,85 +979,88 @@
                 <w:rFonts w:ascii="Times New Roman" w:hAnsi="Times New Roman" w:cs="Times New Roman"/>
                 <w:sz w:val="20"/>
               </w:rPr>
-              <w:t>1</w:t>
-            </w:r>
-          </w:p>
-          <w:p>
-            <w:pPr>
-              <w:pStyle w:val="NoSpacing"/>
-              <w:numPr>
-                <w:ilvl w:val="0"/>
-                <w:numId w:val="9"/>
-              </w:numPr>
-              <w:ind w:left="162" w:hanging="180"/>
-              <w:rPr>
-                <w:rFonts w:ascii="Times New Roman" w:hAnsi="Times New Roman" w:cs="Times New Roman"/>
-                <w:sz w:val="20"/>
-              </w:rPr>
-            </w:pPr>
-            <w:r>
-              <w:rPr>
-                <w:rFonts w:ascii="Times New Roman" w:hAnsi="Times New Roman" w:cs="Times New Roman"/>
-                <w:sz w:val="20"/>
-              </w:rPr>
-              <w:t>2</w:t>
-            </w:r>
-          </w:p>
-          <w:p>
-            <w:pPr>
-              <w:pStyle w:val="NoSpacing"/>
-              <w:numPr>
-                <w:ilvl w:val="0"/>
-                <w:numId w:val="9"/>
-              </w:numPr>
-              <w:ind w:left="162" w:hanging="180"/>
-              <w:rPr>
-                <w:rFonts w:ascii="Times New Roman" w:hAnsi="Times New Roman" w:cs="Times New Roman"/>
-                <w:sz w:val="20"/>
-              </w:rPr>
-            </w:pPr>
-            <w:r>
-              <w:rPr>
-                <w:rFonts w:ascii="Times New Roman" w:hAnsi="Times New Roman" w:cs="Times New Roman"/>
-                <w:sz w:val="20"/>
-              </w:rPr>
-              <w:t>3</w:t>
-            </w:r>
-          </w:p>
-          <w:p>
-            <w:pPr>
-              <w:pStyle w:val="NoSpacing"/>
-              <w:numPr>
-                <w:ilvl w:val="0"/>
-                <w:numId w:val="9"/>
-              </w:numPr>
-              <w:ind w:left="162" w:hanging="180"/>
-              <w:rPr>
-                <w:rFonts w:ascii="Times New Roman" w:hAnsi="Times New Roman" w:cs="Times New Roman"/>
-                <w:sz w:val="20"/>
-              </w:rPr>
-            </w:pPr>
-            <w:r>
-              <w:rPr>
-                <w:rFonts w:ascii="Times New Roman" w:hAnsi="Times New Roman" w:cs="Times New Roman"/>
-                <w:sz w:val="20"/>
-              </w:rPr>
-              <w:t>4</w:t>
-            </w:r>
-          </w:p>
-          <w:p>
-            <w:pPr>
-              <w:pStyle w:val="NoSpacing"/>
-              <w:rPr>
-                <w:rFonts w:ascii="Times New Roman" w:hAnsi="Times New Roman" w:cs="Times New Roman"/>
-              </w:rPr>
-            </w:pPr>
-            <w:r>
-              <w:rPr>
-                <w:rFonts w:ascii="Times New Roman" w:hAnsi="Times New Roman" w:cs="Times New Roman"/>
-                <w:sz w:val="20"/>
-              </w:rPr>
-              <w:t>…</w:t>
+              <w:t>Work a full schematic using a CAD this is due February 16</w:t>
+            </w:r>
+            <w:r>
+              <w:rPr>
+                <w:rFonts w:ascii="Times New Roman" w:hAnsi="Times New Roman" w:cs="Times New Roman"/>
+                <w:sz w:val="20"/>
+                <w:vertAlign w:val="superscript"/>
+              </w:rPr>
+              <w:t>th</w:t>
+            </w:r>
+            <w:r>
+              <w:rPr>
+                <w:rFonts w:ascii="Times New Roman" w:hAnsi="Times New Roman" w:cs="Times New Roman"/>
+                <w:sz w:val="20"/>
+              </w:rPr>
+              <w:t xml:space="preserve"> </w:t>
+            </w:r>
+          </w:p>
+          <w:p>
+            <w:pPr>
+              <w:pStyle w:val="NoSpacing"/>
+              <w:numPr>
+                <w:ilvl w:val="0"/>
+                <w:numId w:val="9"/>
+              </w:numPr>
+              <w:ind w:left="162" w:hanging="180"/>
+              <w:rPr>
+                <w:rFonts w:ascii="Times New Roman" w:hAnsi="Times New Roman" w:cs="Times New Roman"/>
+                <w:sz w:val="20"/>
+              </w:rPr>
+            </w:pPr>
+            <w:r>
+              <w:rPr>
+                <w:rFonts w:ascii="Times New Roman" w:hAnsi="Times New Roman" w:cs="Times New Roman"/>
+                <w:sz w:val="20"/>
+              </w:rPr>
+              <w:t>Work on progress that is due February 23</w:t>
+            </w:r>
+            <w:r>
+              <w:rPr>
+                <w:rFonts w:ascii="Times New Roman" w:hAnsi="Times New Roman" w:cs="Times New Roman"/>
+                <w:sz w:val="20"/>
+                <w:vertAlign w:val="superscript"/>
+              </w:rPr>
+              <w:t>rd</w:t>
+            </w:r>
+            <w:r>
+              <w:rPr>
+                <w:rFonts w:ascii="Times New Roman" w:hAnsi="Times New Roman" w:cs="Times New Roman"/>
+                <w:sz w:val="20"/>
+              </w:rPr>
+              <w:t xml:space="preserve"> </w:t>
+            </w:r>
+          </w:p>
+          <w:p>
+            <w:pPr>
+              <w:pStyle w:val="NoSpacing"/>
+              <w:numPr>
+                <w:ilvl w:val="0"/>
+                <w:numId w:val="9"/>
+              </w:numPr>
+              <w:ind w:left="162" w:hanging="180"/>
+              <w:rPr>
+                <w:rFonts w:ascii="Times New Roman" w:hAnsi="Times New Roman" w:cs="Times New Roman"/>
+                <w:sz w:val="20"/>
+              </w:rPr>
+            </w:pPr>
+            <w:proofErr w:type="spellStart"/>
+            <w:r>
+              <w:rPr>
+                <w:rFonts w:ascii="Times New Roman" w:hAnsi="Times New Roman" w:cs="Times New Roman"/>
+                <w:sz w:val="20"/>
+              </w:rPr>
+              <w:t>RPi</w:t>
+            </w:r>
+            <w:proofErr w:type="spellEnd"/>
+            <w:r>
+              <w:rPr>
+                <w:rFonts w:ascii="Times New Roman" w:hAnsi="Times New Roman" w:cs="Times New Roman"/>
+                <w:sz w:val="20"/>
+              </w:rPr>
+              <w:t xml:space="preserve"> should be able to control the motor and retrieve acceleration values from MPU6050</w:t>
             </w:r>
           </w:p>
         </w:tc>
@@ -1042,86 +1127,79 @@
                 <w:rFonts w:ascii="Times New Roman" w:hAnsi="Times New Roman" w:cs="Times New Roman"/>
                 <w:sz w:val="20"/>
               </w:rPr>
-              <w:t>1</w:t>
-            </w:r>
-          </w:p>
-          <w:p>
-            <w:pPr>
-              <w:pStyle w:val="NoSpacing"/>
-              <w:numPr>
-                <w:ilvl w:val="0"/>
-                <w:numId w:val="9"/>
-              </w:numPr>
-              <w:ind w:left="162" w:hanging="180"/>
-              <w:rPr>
-                <w:rFonts w:ascii="Times New Roman" w:hAnsi="Times New Roman" w:cs="Times New Roman"/>
-                <w:sz w:val="20"/>
-              </w:rPr>
-            </w:pPr>
-            <w:r>
-              <w:rPr>
-                <w:rFonts w:ascii="Times New Roman" w:hAnsi="Times New Roman" w:cs="Times New Roman"/>
-                <w:sz w:val="20"/>
-              </w:rPr>
-              <w:t>2</w:t>
-            </w:r>
-          </w:p>
-          <w:p>
-            <w:pPr>
-              <w:pStyle w:val="NoSpacing"/>
-              <w:numPr>
-                <w:ilvl w:val="0"/>
-                <w:numId w:val="9"/>
-              </w:numPr>
-              <w:ind w:left="162" w:hanging="180"/>
-              <w:rPr>
-                <w:rFonts w:ascii="Times New Roman" w:hAnsi="Times New Roman" w:cs="Times New Roman"/>
-                <w:sz w:val="20"/>
-              </w:rPr>
-            </w:pPr>
-            <w:r>
-              <w:rPr>
-                <w:rFonts w:ascii="Times New Roman" w:hAnsi="Times New Roman" w:cs="Times New Roman"/>
-                <w:sz w:val="20"/>
-              </w:rPr>
-              <w:t>3</w:t>
-            </w:r>
-          </w:p>
-          <w:p>
-            <w:pPr>
-              <w:pStyle w:val="NoSpacing"/>
-              <w:numPr>
-                <w:ilvl w:val="0"/>
-                <w:numId w:val="9"/>
-              </w:numPr>
-              <w:ind w:left="162" w:hanging="180"/>
-              <w:rPr>
-                <w:rFonts w:ascii="Times New Roman" w:hAnsi="Times New Roman" w:cs="Times New Roman"/>
-                <w:sz w:val="20"/>
-              </w:rPr>
-            </w:pPr>
-            <w:r>
-              <w:rPr>
-                <w:rFonts w:ascii="Times New Roman" w:hAnsi="Times New Roman" w:cs="Times New Roman"/>
-                <w:sz w:val="20"/>
-              </w:rPr>
-              <w:t>4</w:t>
-            </w:r>
-          </w:p>
-          <w:p>
-            <w:pPr>
-              <w:pStyle w:val="NoSpacing"/>
-              <w:rPr>
-                <w:rFonts w:ascii="Times New Roman" w:hAnsi="Times New Roman" w:cs="Times New Roman"/>
-              </w:rPr>
-            </w:pPr>
-            <w:r>
-              <w:rPr>
-                <w:rFonts w:ascii="Times New Roman" w:hAnsi="Times New Roman" w:cs="Times New Roman"/>
-                <w:sz w:val="20"/>
-              </w:rPr>
-              <w:t>…</w:t>
-            </w:r>
+              <w:t>Work on progress that is due February 23</w:t>
+            </w:r>
+            <w:r>
+              <w:rPr>
+                <w:rFonts w:ascii="Times New Roman" w:hAnsi="Times New Roman" w:cs="Times New Roman"/>
+                <w:sz w:val="20"/>
+                <w:vertAlign w:val="superscript"/>
+              </w:rPr>
+              <w:t>rd</w:t>
+            </w:r>
+            <w:r>
+              <w:rPr>
+                <w:rFonts w:ascii="Times New Roman" w:hAnsi="Times New Roman" w:cs="Times New Roman"/>
+                <w:sz w:val="20"/>
+              </w:rPr>
+              <w:t xml:space="preserve"> </w:t>
+            </w:r>
+          </w:p>
+          <w:p>
+            <w:pPr>
+              <w:pStyle w:val="NoSpacing"/>
+              <w:numPr>
+                <w:ilvl w:val="0"/>
+                <w:numId w:val="9"/>
+              </w:numPr>
+              <w:ind w:left="162" w:hanging="180"/>
+              <w:rPr>
+                <w:rFonts w:ascii="Times New Roman" w:hAnsi="Times New Roman" w:cs="Times New Roman"/>
+                <w:sz w:val="20"/>
+              </w:rPr>
+            </w:pPr>
+            <w:r>
+              <w:rPr>
+                <w:rFonts w:ascii="Times New Roman" w:hAnsi="Times New Roman" w:cs="Times New Roman"/>
+                <w:sz w:val="20"/>
+              </w:rPr>
+              <w:t>Start to research about laying out a PCB</w:t>
+            </w:r>
+          </w:p>
+          <w:p>
+            <w:pPr>
+              <w:pStyle w:val="NoSpacing"/>
+              <w:numPr>
+                <w:ilvl w:val="0"/>
+                <w:numId w:val="9"/>
+              </w:numPr>
+              <w:ind w:left="162" w:hanging="180"/>
+              <w:rPr>
+                <w:rFonts w:ascii="Times New Roman" w:hAnsi="Times New Roman" w:cs="Times New Roman"/>
+                <w:sz w:val="20"/>
+              </w:rPr>
+            </w:pPr>
+            <w:r>
+              <w:rPr>
+                <w:rFonts w:ascii="Times New Roman" w:hAnsi="Times New Roman" w:cs="Times New Roman"/>
+                <w:sz w:val="20"/>
+              </w:rPr>
+              <w:t>Begin building a small door for the device</w:t>
+            </w:r>
+          </w:p>
+          <w:p>
+            <w:pPr>
+              <w:pStyle w:val="NoSpacing"/>
+              <w:numPr>
+                <w:ilvl w:val="0"/>
+                <w:numId w:val="9"/>
+              </w:numPr>
+              <w:ind w:left="162" w:hanging="180"/>
+              <w:rPr>
+                <w:rFonts w:ascii="Times New Roman" w:hAnsi="Times New Roman" w:cs="Times New Roman"/>
+                <w:sz w:val="20"/>
+              </w:rPr>
+            </w:pPr>
           </w:p>
         </w:tc>
       </w:tr>
@@ -1187,85 +1265,49 @@
                 <w:rFonts w:ascii="Times New Roman" w:hAnsi="Times New Roman" w:cs="Times New Roman"/>
                 <w:sz w:val="20"/>
               </w:rPr>
-              <w:t>1</w:t>
-            </w:r>
-          </w:p>
-          <w:p>
-            <w:pPr>
-              <w:pStyle w:val="NoSpacing"/>
-              <w:numPr>
-                <w:ilvl w:val="0"/>
-                <w:numId w:val="9"/>
-              </w:numPr>
-              <w:ind w:left="162" w:hanging="180"/>
-              <w:rPr>
-                <w:rFonts w:ascii="Times New Roman" w:hAnsi="Times New Roman" w:cs="Times New Roman"/>
-                <w:sz w:val="20"/>
-              </w:rPr>
-            </w:pPr>
-            <w:r>
-              <w:rPr>
-                <w:rFonts w:ascii="Times New Roman" w:hAnsi="Times New Roman" w:cs="Times New Roman"/>
-                <w:sz w:val="20"/>
-              </w:rPr>
-              <w:t>2</w:t>
-            </w:r>
-          </w:p>
-          <w:p>
-            <w:pPr>
-              <w:pStyle w:val="NoSpacing"/>
-              <w:numPr>
-                <w:ilvl w:val="0"/>
-                <w:numId w:val="9"/>
-              </w:numPr>
-              <w:ind w:left="162" w:hanging="180"/>
-              <w:rPr>
-                <w:rFonts w:ascii="Times New Roman" w:hAnsi="Times New Roman" w:cs="Times New Roman"/>
-                <w:sz w:val="20"/>
-              </w:rPr>
-            </w:pPr>
-            <w:r>
-              <w:rPr>
-                <w:rFonts w:ascii="Times New Roman" w:hAnsi="Times New Roman" w:cs="Times New Roman"/>
-                <w:sz w:val="20"/>
-              </w:rPr>
-              <w:t>3</w:t>
-            </w:r>
-          </w:p>
-          <w:p>
-            <w:pPr>
-              <w:pStyle w:val="NoSpacing"/>
-              <w:numPr>
-                <w:ilvl w:val="0"/>
-                <w:numId w:val="9"/>
-              </w:numPr>
-              <w:ind w:left="162" w:hanging="180"/>
-              <w:rPr>
-                <w:rFonts w:ascii="Times New Roman" w:hAnsi="Times New Roman" w:cs="Times New Roman"/>
-                <w:sz w:val="20"/>
-              </w:rPr>
-            </w:pPr>
-            <w:r>
-              <w:rPr>
-                <w:rFonts w:ascii="Times New Roman" w:hAnsi="Times New Roman" w:cs="Times New Roman"/>
-                <w:sz w:val="20"/>
-              </w:rPr>
-              <w:t>4</w:t>
-            </w:r>
-          </w:p>
-          <w:p>
-            <w:pPr>
-              <w:pStyle w:val="NoSpacing"/>
-              <w:rPr>
-                <w:rFonts w:ascii="Times New Roman" w:hAnsi="Times New Roman" w:cs="Times New Roman"/>
-              </w:rPr>
-            </w:pPr>
-            <w:r>
-              <w:rPr>
-                <w:rFonts w:ascii="Times New Roman" w:hAnsi="Times New Roman" w:cs="Times New Roman"/>
-                <w:sz w:val="20"/>
-              </w:rPr>
-              <w:t>…</w:t>
+              <w:t>Demonstrate a working breadboard prototype</w:t>
+            </w:r>
+          </w:p>
+          <w:p>
+            <w:pPr>
+              <w:pStyle w:val="NoSpacing"/>
+              <w:numPr>
+                <w:ilvl w:val="0"/>
+                <w:numId w:val="9"/>
+              </w:numPr>
+              <w:ind w:left="162" w:hanging="180"/>
+              <w:rPr>
+                <w:rFonts w:ascii="Times New Roman" w:hAnsi="Times New Roman" w:cs="Times New Roman"/>
+                <w:sz w:val="20"/>
+              </w:rPr>
+            </w:pPr>
+            <w:r>
+              <w:rPr>
+                <w:rFonts w:ascii="Times New Roman" w:hAnsi="Times New Roman" w:cs="Times New Roman"/>
+                <w:sz w:val="20"/>
+              </w:rPr>
+              <w:t>Work on laying out the PCB</w:t>
+            </w:r>
+          </w:p>
+          <w:p>
+            <w:pPr>
+              <w:pStyle w:val="NoSpacing"/>
+              <w:numPr>
+                <w:ilvl w:val="0"/>
+                <w:numId w:val="9"/>
+              </w:numPr>
+              <w:ind w:left="162" w:hanging="180"/>
+              <w:rPr>
+                <w:rFonts w:ascii="Times New Roman" w:hAnsi="Times New Roman" w:cs="Times New Roman"/>
+                <w:sz w:val="20"/>
+              </w:rPr>
+            </w:pPr>
+            <w:r>
+              <w:rPr>
+                <w:rFonts w:ascii="Times New Roman" w:hAnsi="Times New Roman" w:cs="Times New Roman"/>
+                <w:sz w:val="20"/>
+              </w:rPr>
+              <w:t>Work on constructing the door</w:t>
             </w:r>
           </w:p>
         </w:tc>
@@ -1332,85 +1374,28 @@
                 <w:rFonts w:ascii="Times New Roman" w:hAnsi="Times New Roman" w:cs="Times New Roman"/>
                 <w:sz w:val="20"/>
               </w:rPr>
-              <w:t>1</w:t>
-            </w:r>
-          </w:p>
-          <w:p>
-            <w:pPr>
-              <w:pStyle w:val="NoSpacing"/>
-              <w:numPr>
-                <w:ilvl w:val="0"/>
-                <w:numId w:val="9"/>
-              </w:numPr>
-              <w:ind w:left="162" w:hanging="180"/>
-              <w:rPr>
-                <w:rFonts w:ascii="Times New Roman" w:hAnsi="Times New Roman" w:cs="Times New Roman"/>
-                <w:sz w:val="20"/>
-              </w:rPr>
-            </w:pPr>
-            <w:r>
-              <w:rPr>
-                <w:rFonts w:ascii="Times New Roman" w:hAnsi="Times New Roman" w:cs="Times New Roman"/>
-                <w:sz w:val="20"/>
-              </w:rPr>
-              <w:t>2</w:t>
-            </w:r>
-          </w:p>
-          <w:p>
-            <w:pPr>
-              <w:pStyle w:val="NoSpacing"/>
-              <w:numPr>
-                <w:ilvl w:val="0"/>
-                <w:numId w:val="9"/>
-              </w:numPr>
-              <w:ind w:left="162" w:hanging="180"/>
-              <w:rPr>
-                <w:rFonts w:ascii="Times New Roman" w:hAnsi="Times New Roman" w:cs="Times New Roman"/>
-                <w:sz w:val="20"/>
-              </w:rPr>
-            </w:pPr>
-            <w:r>
-              <w:rPr>
-                <w:rFonts w:ascii="Times New Roman" w:hAnsi="Times New Roman" w:cs="Times New Roman"/>
-                <w:sz w:val="20"/>
-              </w:rPr>
-              <w:t>3</w:t>
-            </w:r>
-          </w:p>
-          <w:p>
-            <w:pPr>
-              <w:pStyle w:val="NoSpacing"/>
-              <w:numPr>
-                <w:ilvl w:val="0"/>
-                <w:numId w:val="9"/>
-              </w:numPr>
-              <w:ind w:left="162" w:hanging="180"/>
-              <w:rPr>
-                <w:rFonts w:ascii="Times New Roman" w:hAnsi="Times New Roman" w:cs="Times New Roman"/>
-                <w:sz w:val="20"/>
-              </w:rPr>
-            </w:pPr>
-            <w:r>
-              <w:rPr>
-                <w:rFonts w:ascii="Times New Roman" w:hAnsi="Times New Roman" w:cs="Times New Roman"/>
-                <w:sz w:val="20"/>
-              </w:rPr>
-              <w:t>4</w:t>
-            </w:r>
-          </w:p>
-          <w:p>
-            <w:pPr>
-              <w:pStyle w:val="NoSpacing"/>
-              <w:rPr>
-                <w:rFonts w:ascii="Times New Roman" w:hAnsi="Times New Roman" w:cs="Times New Roman"/>
-              </w:rPr>
-            </w:pPr>
-            <w:r>
-              <w:rPr>
-                <w:rFonts w:ascii="Times New Roman" w:hAnsi="Times New Roman" w:cs="Times New Roman"/>
-                <w:sz w:val="20"/>
-              </w:rPr>
-              <w:t>…</w:t>
+              <w:t>Work on laying out the PCB</w:t>
+            </w:r>
+          </w:p>
+          <w:p>
+            <w:pPr>
+              <w:pStyle w:val="NoSpacing"/>
+              <w:numPr>
+                <w:ilvl w:val="0"/>
+                <w:numId w:val="9"/>
+              </w:numPr>
+              <w:ind w:left="162" w:hanging="180"/>
+              <w:rPr>
+                <w:rFonts w:ascii="Times New Roman" w:hAnsi="Times New Roman" w:cs="Times New Roman"/>
+                <w:sz w:val="20"/>
+              </w:rPr>
+            </w:pPr>
+            <w:r>
+              <w:rPr>
+                <w:rFonts w:ascii="Times New Roman" w:hAnsi="Times New Roman" w:cs="Times New Roman"/>
+                <w:sz w:val="20"/>
+              </w:rPr>
+              <w:t>Work on constructing the door</w:t>
             </w:r>
           </w:p>
         </w:tc>
@@ -1477,86 +1462,31 @@
                 <w:rFonts w:ascii="Times New Roman" w:hAnsi="Times New Roman" w:cs="Times New Roman"/>
                 <w:sz w:val="20"/>
               </w:rPr>
-              <w:t>1</w:t>
-            </w:r>
-          </w:p>
-          <w:p>
-            <w:pPr>
-              <w:pStyle w:val="NoSpacing"/>
-              <w:numPr>
-                <w:ilvl w:val="0"/>
-                <w:numId w:val="9"/>
-              </w:numPr>
-              <w:ind w:left="162" w:hanging="180"/>
-              <w:rPr>
-                <w:rFonts w:ascii="Times New Roman" w:hAnsi="Times New Roman" w:cs="Times New Roman"/>
-                <w:sz w:val="20"/>
-              </w:rPr>
-            </w:pPr>
-            <w:r>
-              <w:rPr>
-                <w:rFonts w:ascii="Times New Roman" w:hAnsi="Times New Roman" w:cs="Times New Roman"/>
-                <w:sz w:val="20"/>
-              </w:rPr>
-              <w:t>2</w:t>
-            </w:r>
-          </w:p>
-          <w:p>
-            <w:pPr>
-              <w:pStyle w:val="NoSpacing"/>
-              <w:numPr>
-                <w:ilvl w:val="0"/>
-                <w:numId w:val="9"/>
-              </w:numPr>
-              <w:ind w:left="162" w:hanging="180"/>
-              <w:rPr>
-                <w:rFonts w:ascii="Times New Roman" w:hAnsi="Times New Roman" w:cs="Times New Roman"/>
-                <w:sz w:val="20"/>
-              </w:rPr>
-            </w:pPr>
-            <w:r>
-              <w:rPr>
-                <w:rFonts w:ascii="Times New Roman" w:hAnsi="Times New Roman" w:cs="Times New Roman"/>
-                <w:sz w:val="20"/>
-              </w:rPr>
-              <w:t>3</w:t>
-            </w:r>
-          </w:p>
-          <w:p>
-            <w:pPr>
-              <w:pStyle w:val="NoSpacing"/>
-              <w:numPr>
-                <w:ilvl w:val="0"/>
-                <w:numId w:val="9"/>
-              </w:numPr>
-              <w:ind w:left="162" w:hanging="180"/>
-              <w:rPr>
-                <w:rFonts w:ascii="Times New Roman" w:hAnsi="Times New Roman" w:cs="Times New Roman"/>
-                <w:sz w:val="20"/>
-              </w:rPr>
-            </w:pPr>
-            <w:r>
-              <w:rPr>
-                <w:rFonts w:ascii="Times New Roman" w:hAnsi="Times New Roman" w:cs="Times New Roman"/>
-                <w:sz w:val="20"/>
-              </w:rPr>
-              <w:t>4</w:t>
-            </w:r>
-          </w:p>
-          <w:p>
-            <w:pPr>
-              <w:pStyle w:val="NoSpacing"/>
-              <w:rPr>
-                <w:rFonts w:ascii="Times New Roman" w:hAnsi="Times New Roman" w:cs="Times New Roman"/>
-              </w:rPr>
-            </w:pPr>
-            <w:r>
-              <w:rPr>
-                <w:rFonts w:ascii="Times New Roman" w:hAnsi="Times New Roman" w:cs="Times New Roman"/>
-                <w:sz w:val="20"/>
-              </w:rPr>
-              <w:t>…</w:t>
-            </w:r>
+              <w:t>Work on laying out the PCB</w:t>
+            </w:r>
+          </w:p>
+          <w:p>
+            <w:pPr>
+              <w:pStyle w:val="NoSpacing"/>
+              <w:numPr>
+                <w:ilvl w:val="0"/>
+                <w:numId w:val="9"/>
+              </w:numPr>
+              <w:ind w:left="162" w:hanging="180"/>
+              <w:rPr>
+                <w:rFonts w:ascii="Times New Roman" w:hAnsi="Times New Roman" w:cs="Times New Roman"/>
+                <w:sz w:val="20"/>
+              </w:rPr>
+            </w:pPr>
+            <w:r>
+              <w:rPr>
+                <w:rFonts w:ascii="Times New Roman" w:hAnsi="Times New Roman" w:cs="Times New Roman"/>
+                <w:sz w:val="20"/>
+              </w:rPr>
+              <w:t>Work on constructing the door</w:t>
+            </w:r>
+            <w:bookmarkStart w:id="0" w:name="_GoBack"/>
+            <w:bookmarkEnd w:id="0"/>
           </w:p>
         </w:tc>
       </w:tr>
@@ -1622,86 +1552,22 @@
                 <w:rFonts w:ascii="Times New Roman" w:hAnsi="Times New Roman" w:cs="Times New Roman"/>
                 <w:sz w:val="20"/>
               </w:rPr>
-              <w:t>1</w:t>
-            </w:r>
-          </w:p>
-          <w:p>
-            <w:pPr>
-              <w:pStyle w:val="NoSpacing"/>
-              <w:numPr>
-                <w:ilvl w:val="0"/>
-                <w:numId w:val="9"/>
-              </w:numPr>
-              <w:ind w:left="162" w:hanging="180"/>
-              <w:rPr>
-                <w:rFonts w:ascii="Times New Roman" w:hAnsi="Times New Roman" w:cs="Times New Roman"/>
-                <w:sz w:val="20"/>
-              </w:rPr>
-            </w:pPr>
-            <w:r>
-              <w:rPr>
-                <w:rFonts w:ascii="Times New Roman" w:hAnsi="Times New Roman" w:cs="Times New Roman"/>
-                <w:sz w:val="20"/>
-              </w:rPr>
-              <w:t>2</w:t>
-            </w:r>
-          </w:p>
-          <w:p>
-            <w:pPr>
-              <w:pStyle w:val="NoSpacing"/>
-              <w:numPr>
-                <w:ilvl w:val="0"/>
-                <w:numId w:val="9"/>
-              </w:numPr>
-              <w:ind w:left="162" w:hanging="180"/>
-              <w:rPr>
-                <w:rFonts w:ascii="Times New Roman" w:hAnsi="Times New Roman" w:cs="Times New Roman"/>
-                <w:sz w:val="20"/>
-              </w:rPr>
-            </w:pPr>
-            <w:r>
-              <w:rPr>
-                <w:rFonts w:ascii="Times New Roman" w:hAnsi="Times New Roman" w:cs="Times New Roman"/>
-                <w:sz w:val="20"/>
-              </w:rPr>
-              <w:t>3</w:t>
-            </w:r>
-          </w:p>
-          <w:p>
-            <w:pPr>
-              <w:pStyle w:val="NoSpacing"/>
-              <w:numPr>
-                <w:ilvl w:val="0"/>
-                <w:numId w:val="9"/>
-              </w:numPr>
-              <w:ind w:left="162" w:hanging="180"/>
-              <w:rPr>
-                <w:rFonts w:ascii="Times New Roman" w:hAnsi="Times New Roman" w:cs="Times New Roman"/>
-                <w:sz w:val="20"/>
-              </w:rPr>
-            </w:pPr>
-            <w:r>
-              <w:rPr>
-                <w:rFonts w:ascii="Times New Roman" w:hAnsi="Times New Roman" w:cs="Times New Roman"/>
-                <w:sz w:val="20"/>
-              </w:rPr>
-              <w:t>4</w:t>
-            </w:r>
-          </w:p>
-          <w:p>
-            <w:pPr>
-              <w:pStyle w:val="NoSpacing"/>
-              <w:rPr>
-                <w:rFonts w:ascii="Times New Roman" w:hAnsi="Times New Roman" w:cs="Times New Roman"/>
-              </w:rPr>
-            </w:pPr>
-            <w:r>
-              <w:rPr>
-                <w:rFonts w:ascii="Times New Roman" w:hAnsi="Times New Roman" w:cs="Times New Roman"/>
-                <w:sz w:val="20"/>
-              </w:rPr>
-              <w:t>…</w:t>
-            </w:r>
+              <w:t>Demonstrate the PCB layout</w:t>
+            </w:r>
+          </w:p>
+          <w:p>
+            <w:pPr>
+              <w:pStyle w:val="NoSpacing"/>
+              <w:numPr>
+                <w:ilvl w:val="0"/>
+                <w:numId w:val="9"/>
+              </w:numPr>
+              <w:ind w:left="162" w:hanging="180"/>
+              <w:rPr>
+                <w:rFonts w:ascii="Times New Roman" w:hAnsi="Times New Roman" w:cs="Times New Roman"/>
+                <w:sz w:val="20"/>
+              </w:rPr>
+            </w:pPr>
           </w:p>
         </w:tc>
       </w:tr>
@@ -3989,6 +3855,7 @@
     <w:lsdException w:name="HTML Sample" w:semiHidden="1" w:unhideWhenUsed="1"/>
     <w:lsdException w:name="HTML Typewriter" w:semiHidden="1" w:unhideWhenUsed="1"/>
     <w:lsdException w:name="HTML Variable" w:semiHidden="1" w:unhideWhenUsed="1"/>
+    <w:lsdException w:name="Normal Table" w:semiHidden="1" w:unhideWhenUsed="1"/>
     <w:lsdException w:name="annotation subject" w:semiHidden="1" w:unhideWhenUsed="1"/>
     <w:lsdException w:name="No List" w:semiHidden="1" w:unhideWhenUsed="1"/>
     <w:lsdException w:name="Outline List 1" w:semiHidden="1" w:unhideWhenUsed="1"/>
@@ -4031,8 +3898,11 @@
     <w:lsdException w:name="Table Contemporary" w:semiHidden="1" w:unhideWhenUsed="1"/>
     <w:lsdException w:name="Table Elegant" w:semiHidden="1" w:unhideWhenUsed="1"/>
     <w:lsdException w:name="Table Professional" w:semiHidden="1" w:unhideWhenUsed="1"/>
+    <w:lsdException w:name="Table Subtle 1" w:semiHidden="1" w:unhideWhenUsed="1"/>
     <w:lsdException w:name="Table Subtle 2" w:semiHidden="1" w:unhideWhenUsed="1"/>
     <w:lsdException w:name="Table Web 1" w:semiHidden="1" w:unhideWhenUsed="1"/>
+    <w:lsdException w:name="Table Web 2" w:semiHidden="1" w:unhideWhenUsed="1"/>
+    <w:lsdException w:name="Table Web 3" w:semiHidden="1" w:unhideWhenUsed="1"/>
     <w:lsdException w:name="Balloon Text" w:semiHidden="1" w:unhideWhenUsed="1"/>
     <w:lsdException w:name="Table Grid" w:uiPriority="39"/>
     <w:lsdException w:name="Table Theme" w:semiHidden="1" w:unhideWhenUsed="1"/>
@@ -4674,7 +4544,7 @@
 </file>
 
 <file path=customXml/itemProps1.xml><?xml version="1.0" encoding="utf-8"?>
-<ds:datastoreItem xmlns:ds="http://schemas.openxmlformats.org/officeDocument/2006/customXml" ds:itemID="{893E7973-3785-374E-8FDD-B203562E3B59}">
+<ds:datastoreItem xmlns:ds="http://schemas.openxmlformats.org/officeDocument/2006/customXml" ds:itemID="{DA17AC4E-8D37-1544-89C5-5DBF000B870B}">
   <ds:schemaRefs>
     <ds:schemaRef ds:uri="http://schemas.openxmlformats.org/officeDocument/2006/bibliography"/>
   </ds:schemaRefs>

</xml_diff>

<commit_message>
Added more stuff to the timeline
</commit_message>
<xml_diff>
--- a/Documents/RuizTakemoto-KED_Timeline.docx
+++ b/Documents/RuizTakemoto-KED_Timeline.docx
@@ -731,20 +731,8 @@
               </w:rPr>
               <w:t>Power the circuit board using voltage regulators and AC/DC adapter (replace laboratory PSU)</w:t>
             </w:r>
-          </w:p>
-          <w:p>
-            <w:pPr>
-              <w:pStyle w:val="NoSpacing"/>
-              <w:numPr>
-                <w:ilvl w:val="0"/>
-                <w:numId w:val="9"/>
-              </w:numPr>
-              <w:ind w:left="162" w:hanging="180"/>
-              <w:rPr>
-                <w:rFonts w:ascii="Times New Roman" w:hAnsi="Times New Roman" w:cs="Times New Roman"/>
-                <w:sz w:val="20"/>
-              </w:rPr>
-            </w:pPr>
+            <w:bookmarkStart w:id="0" w:name="_GoBack"/>
+            <w:bookmarkEnd w:id="0"/>
           </w:p>
         </w:tc>
       </w:tr>
@@ -901,20 +889,6 @@
               <w:t xml:space="preserve"> program to support UART full-duplex communication</w:t>
             </w:r>
           </w:p>
-          <w:p>
-            <w:pPr>
-              <w:pStyle w:val="NoSpacing"/>
-              <w:numPr>
-                <w:ilvl w:val="0"/>
-                <w:numId w:val="9"/>
-              </w:numPr>
-              <w:ind w:left="162" w:hanging="180"/>
-              <w:rPr>
-                <w:rFonts w:ascii="Times New Roman" w:hAnsi="Times New Roman" w:cs="Times New Roman"/>
-                <w:sz w:val="20"/>
-              </w:rPr>
-            </w:pPr>
-          </w:p>
         </w:tc>
       </w:tr>
       <w:tr>
@@ -1060,7 +1034,21 @@
                 <w:rFonts w:ascii="Times New Roman" w:hAnsi="Times New Roman" w:cs="Times New Roman"/>
                 <w:sz w:val="20"/>
               </w:rPr>
-              <w:t xml:space="preserve"> should be able to control the motor and retrieve acceleration values from MPU6050</w:t>
+              <w:t xml:space="preserve"> should be able to control the motor and retrieve</w:t>
+            </w:r>
+            <w:r>
+              <w:rPr>
+                <w:rFonts w:ascii="Times New Roman" w:hAnsi="Times New Roman" w:cs="Times New Roman"/>
+                <w:sz w:val="20"/>
+              </w:rPr>
+              <w:t>s</w:t>
+            </w:r>
+            <w:r>
+              <w:rPr>
+                <w:rFonts w:ascii="Times New Roman" w:hAnsi="Times New Roman" w:cs="Times New Roman"/>
+                <w:sz w:val="20"/>
+              </w:rPr>
+              <w:t xml:space="preserve"> acceleration values from MPU6050</w:t>
             </w:r>
           </w:p>
         </w:tc>
@@ -1187,20 +1175,6 @@
               <w:t>Begin building a small door for the device</w:t>
             </w:r>
           </w:p>
-          <w:p>
-            <w:pPr>
-              <w:pStyle w:val="NoSpacing"/>
-              <w:numPr>
-                <w:ilvl w:val="0"/>
-                <w:numId w:val="9"/>
-              </w:numPr>
-              <w:ind w:left="162" w:hanging="180"/>
-              <w:rPr>
-                <w:rFonts w:ascii="Times New Roman" w:hAnsi="Times New Roman" w:cs="Times New Roman"/>
-                <w:sz w:val="20"/>
-              </w:rPr>
-            </w:pPr>
-          </w:p>
         </w:tc>
       </w:tr>
       <w:tr>
@@ -1485,8 +1459,6 @@
               </w:rPr>
               <w:t>Work on constructing the door</w:t>
             </w:r>
-            <w:bookmarkStart w:id="0" w:name="_GoBack"/>
-            <w:bookmarkEnd w:id="0"/>
           </w:p>
         </w:tc>
       </w:tr>
@@ -1568,6 +1540,20 @@
                 <w:sz w:val="20"/>
               </w:rPr>
             </w:pPr>
+            <w:r>
+              <w:rPr>
+                <w:rFonts w:ascii="Times New Roman" w:hAnsi="Times New Roman" w:cs="Times New Roman"/>
+                <w:sz w:val="20"/>
+              </w:rPr>
+              <w:t xml:space="preserve">If PCB passes, send it out for </w:t>
+            </w:r>
+            <w:r>
+              <w:rPr>
+                <w:rFonts w:ascii="Times New Roman" w:hAnsi="Times New Roman" w:cs="Times New Roman"/>
+                <w:sz w:val="20"/>
+              </w:rPr>
+              <w:t>fabrication</w:t>
+            </w:r>
           </w:p>
         </w:tc>
       </w:tr>
@@ -1634,7 +1620,14 @@
                 <w:rFonts w:ascii="Times New Roman" w:hAnsi="Times New Roman" w:cs="Times New Roman"/>
                 <w:sz w:val="20"/>
               </w:rPr>
-              <w:t>1</w:t>
+              <w:t xml:space="preserve">Tweak the PCB if needed and then send it out for </w:t>
+            </w:r>
+            <w:r>
+              <w:rPr>
+                <w:rFonts w:ascii="Times New Roman" w:hAnsi="Times New Roman" w:cs="Times New Roman"/>
+                <w:sz w:val="20"/>
+              </w:rPr>
+              <w:t>fabrication</w:t>
             </w:r>
           </w:p>
           <w:p>
@@ -1766,7 +1759,7 @@
                 <w:rFonts w:ascii="Times New Roman" w:hAnsi="Times New Roman" w:cs="Times New Roman"/>
                 <w:sz w:val="20"/>
               </w:rPr>
-              <w:t>1</w:t>
+              <w:t>Assemble the PCB</w:t>
             </w:r>
           </w:p>
           <w:p>
@@ -4544,7 +4537,7 @@
 </file>
 
 <file path=customXml/itemProps1.xml><?xml version="1.0" encoding="utf-8"?>
-<ds:datastoreItem xmlns:ds="http://schemas.openxmlformats.org/officeDocument/2006/customXml" ds:itemID="{DA17AC4E-8D37-1544-89C5-5DBF000B870B}">
+<ds:datastoreItem xmlns:ds="http://schemas.openxmlformats.org/officeDocument/2006/customXml" ds:itemID="{5F7EE1F8-E2C7-5448-AB57-7E8B9C3D8445}">
   <ds:schemaRefs>
     <ds:schemaRef ds:uri="http://schemas.openxmlformats.org/officeDocument/2006/bibliography"/>
   </ds:schemaRefs>

</xml_diff>